<commit_message>
finalizar lo del diagrama y correcciones a la descripcion de actividades
</commit_message>
<xml_diff>
--- a/CORRECCIONES/Changelog.docx
+++ b/CORRECCIONES/Changelog.docx
@@ -23,7 +23,15 @@
       </w:pPr>
       <w:r>
         <w:rPr/>
-        <w:t>Cambiar diagramas páginas 9-11 memoria</w:t>
+        <w:t>Cambiar diagramas páginas 9-1</w:t>
+      </w:r>
+      <w:r>
+        <w:rPr/>
+        <w:t>2</w:t>
+      </w:r>
+      <w:r>
+        <w:rPr/>
+        <w:t xml:space="preserve"> memoria</w:t>
       </w:r>
     </w:p>
     <w:p>
@@ -35,7 +43,23 @@
       </w:pPr>
       <w:r>
         <w:rPr/>
-        <w:t>Cambiar descripción de actividades páginas 12-15 memoria</w:t>
+        <w:t>Cambiar descripción de actividades páginas 1</w:t>
+      </w:r>
+      <w:r>
+        <w:rPr/>
+        <w:t>3</w:t>
+      </w:r>
+      <w:r>
+        <w:rPr/>
+        <w:t>-1</w:t>
+      </w:r>
+      <w:r>
+        <w:rPr/>
+        <w:t>8</w:t>
+      </w:r>
+      <w:r>
+        <w:rPr/>
+        <w:t xml:space="preserve"> memoria</w:t>
       </w:r>
     </w:p>
     <w:p>

</xml_diff>